<commit_message>
MAJ JavaExample and docs
</commit_message>
<xml_diff>
--- a/etc/doc/en/API_Kalima.docx
+++ b/etc/doc/en/API_Kalima.docx
@@ -1,627 +1,665 @@
 
 <file path=word/document.xml><?xml version="1.0" encoding="utf-8"?>
-<w:document xmlns:wpc="http://schemas.microsoft.com/office/word/2010/wordprocessingCanvas" xmlns:cx="http://schemas.microsoft.com/office/drawing/2014/chartex" xmlns:cx1="http://schemas.microsoft.com/office/drawing/2015/9/8/chartex" xmlns:cx2="http://schemas.microsoft.com/office/drawing/2015/10/21/chartex" xmlns:cx3="http://schemas.microsoft.com/office/drawing/2016/5/9/chartex" xmlns:cx4="http://schemas.microsoft.com/office/drawing/2016/5/10/chartex" xmlns:cx5="http://schemas.microsoft.com/office/drawing/2016/5/11/chartex" xmlns:cx6="http://schemas.microsoft.com/office/drawing/2016/5/12/chartex" xmlns:cx7="http://schemas.microsoft.com/office/drawing/2016/5/13/chartex" xmlns:cx8="http://schemas.microsoft.com/office/drawing/2016/5/14/chartex" xmlns:mc="http://schemas.openxmlformats.org/markup-compatibility/2006" xmlns:aink="http://schemas.microsoft.com/office/drawing/2016/ink" xmlns:am3d="http://schemas.microsoft.com/office/drawing/2017/model3d" xmlns:o="urn:schemas-microsoft-com:office:office" xmlns:r="http://schemas.openxmlformats.org/officeDocument/2006/relationships" xmlns:m="http://schemas.openxmlformats.org/officeDocument/2006/math" xmlns:v="urn:schemas-microsoft-com:vml" xmlns:wp14="http://schemas.microsoft.com/office/word/2010/wordprocessingDrawing" xmlns:wp="http://schemas.openxmlformats.org/drawingml/2006/wordprocessingDrawing" xmlns:w10="urn:schemas-microsoft-com:office:word" xmlns:w="http://schemas.openxmlformats.org/wordprocessingml/2006/main" xmlns:w14="http://schemas.microsoft.com/office/word/2010/wordml" xmlns:w15="http://schemas.microsoft.com/office/word/2012/wordml" xmlns:w16cid="http://schemas.microsoft.com/office/word/2016/wordml/cid" xmlns:w16se="http://schemas.microsoft.com/office/word/2015/wordml/symex" xmlns:wpg="http://schemas.microsoft.com/office/word/2010/wordprocessingGroup" xmlns:wpi="http://schemas.microsoft.com/office/word/2010/wordprocessingInk" xmlns:wne="http://schemas.microsoft.com/office/word/2006/wordml" xmlns:wps="http://schemas.microsoft.com/office/word/2010/wordprocessingShape" mc:Ignorable="w14 w15 w16se w16cid wp14">
+<w:document xmlns:wpc="http://schemas.microsoft.com/office/word/2010/wordprocessingCanvas" xmlns:cx="http://schemas.microsoft.com/office/drawing/2014/chartex" xmlns:cx1="http://schemas.microsoft.com/office/drawing/2015/9/8/chartex" xmlns:cx2="http://schemas.microsoft.com/office/drawing/2015/10/21/chartex" xmlns:cx3="http://schemas.microsoft.com/office/drawing/2016/5/9/chartex" xmlns:cx4="http://schemas.microsoft.com/office/drawing/2016/5/10/chartex" xmlns:cx5="http://schemas.microsoft.com/office/drawing/2016/5/11/chartex" xmlns:cx6="http://schemas.microsoft.com/office/drawing/2016/5/12/chartex" xmlns:cx7="http://schemas.microsoft.com/office/drawing/2016/5/13/chartex" xmlns:cx8="http://schemas.microsoft.com/office/drawing/2016/5/14/chartex" xmlns:mc="http://schemas.openxmlformats.org/markup-compatibility/2006" xmlns:aink="http://schemas.microsoft.com/office/drawing/2016/ink" xmlns:am3d="http://schemas.microsoft.com/office/drawing/2017/model3d" xmlns:o="urn:schemas-microsoft-com:office:office" xmlns:oel="http://schemas.microsoft.com/office/2019/extlst" xmlns:r="http://schemas.openxmlformats.org/officeDocument/2006/relationships" xmlns:m="http://schemas.openxmlformats.org/officeDocument/2006/math" xmlns:v="urn:schemas-microsoft-com:vml" xmlns:wp14="http://schemas.microsoft.com/office/word/2010/wordprocessingDrawing" xmlns:wp="http://schemas.openxmlformats.org/drawingml/2006/wordprocessingDrawing" xmlns:w10="urn:schemas-microsoft-com:office:word" xmlns:w="http://schemas.openxmlformats.org/wordprocessingml/2006/main" xmlns:w14="http://schemas.microsoft.com/office/word/2010/wordml" xmlns:w15="http://schemas.microsoft.com/office/word/2012/wordml" xmlns:w16cex="http://schemas.microsoft.com/office/word/2018/wordml/cex" xmlns:w16cid="http://schemas.microsoft.com/office/word/2016/wordml/cid" xmlns:w16="http://schemas.microsoft.com/office/word/2018/wordml" xmlns:w16sdtdh="http://schemas.microsoft.com/office/word/2020/wordml/sdtdatahash" xmlns:w16se="http://schemas.microsoft.com/office/word/2015/wordml/symex" xmlns:wpg="http://schemas.microsoft.com/office/word/2010/wordprocessingGroup" xmlns:wpi="http://schemas.microsoft.com/office/word/2010/wordprocessingInk" xmlns:wne="http://schemas.microsoft.com/office/word/2006/wordml" xmlns:wps="http://schemas.microsoft.com/office/word/2010/wordprocessingShape" mc:Ignorable="w14 w15 w16se w16cid w16 w16cex w16sdtdh wp14">
   <w:body>
     <w:p>
       <w:pPr>
-        <w:pStyle w:val="Titre"/>
-      </w:pPr>
-      <w:r>
-        <w:t xml:space="preserve">The </w:t>
+        <w:pStyle w:val="Heading1"/>
+        <w:rPr>
+          <w:lang w:val="en-US"/>
+        </w:rPr>
+      </w:pPr>
+      <w:r>
+        <w:rPr>
+          <w:lang w:val="en"/>
+        </w:rPr>
+        <w:t>How to deploy a node on a blockchain?</w:t>
+      </w:r>
+    </w:p>
+    <w:p>
+      <w:pPr>
+        <w:rPr>
+          <w:lang w:val="en-US"/>
+        </w:rPr>
+      </w:pPr>
+      <w:r>
+        <w:rPr>
+          <w:lang w:val="en"/>
+        </w:rPr>
+        <w:t xml:space="preserve">To deploy a node on a Kalima blockchain, you need to know the list of Master Nodes on which the node will have to connect. </w:t>
+      </w:r>
+    </w:p>
+    <w:p>
+      <w:pPr>
+        <w:rPr>
+          <w:lang w:val="en-US"/>
+        </w:rPr>
+      </w:pPr>
+      <w:r>
+        <w:rPr>
+          <w:lang w:val="en"/>
+        </w:rPr>
+        <w:t>In addition, the node must be authorized on the blockchain (paragraph on authorizations).</w:t>
+      </w:r>
+    </w:p>
+    <w:p>
+      <w:pPr>
+        <w:rPr>
+          <w:lang w:val="en-US"/>
+        </w:rPr>
+      </w:pPr>
+      <w:r>
+        <w:rPr>
+          <w:lang w:val="en"/>
+        </w:rPr>
+        <w:t xml:space="preserve">At a minimum, the node must contain a Clone. The clone will be in charge of connecting to the blockchain, establishing a secure connection with each Master Node and synchronizing the data on which it is authorized to establish its database in memory. </w:t>
+      </w:r>
+    </w:p>
+    <w:p>
+      <w:pPr>
+        <w:rPr>
+          <w:lang w:val="en-US"/>
+        </w:rPr>
+      </w:pPr>
+      <w:r>
+        <w:rPr>
+          <w:lang w:val="en"/>
+        </w:rPr>
+        <w:t>We can then add our profession. For this two choices are available to us:</w:t>
+      </w:r>
+    </w:p>
+    <w:p>
+      <w:pPr>
+        <w:pStyle w:val="ListParagraph"/>
+        <w:numPr>
+          <w:ilvl w:val="0"/>
+          <w:numId w:val="10"/>
+        </w:numPr>
+        <w:rPr>
+          <w:lang w:val="en-US"/>
+        </w:rPr>
+      </w:pPr>
+      <w:r>
+        <w:rPr>
+          <w:lang w:val="en"/>
+        </w:rPr>
+        <w:t>Using callbacks directly in the node source code</w:t>
+      </w:r>
+    </w:p>
+    <w:p>
+      <w:pPr>
+        <w:pStyle w:val="ListParagraph"/>
+        <w:numPr>
+          <w:ilvl w:val="0"/>
+          <w:numId w:val="10"/>
+        </w:numPr>
+        <w:rPr>
+          <w:lang w:val="en-US"/>
+        </w:rPr>
+      </w:pPr>
+      <w:r>
+        <w:rPr>
+          <w:lang w:val="en"/>
+        </w:rPr>
+        <w:t xml:space="preserve">Execution of smart contracts according to the rules of our choice </w:t>
+      </w:r>
+      <w:r>
+        <w:rPr>
+          <w:lang w:val="en"/>
+        </w:rPr>
+        <w:sym w:font="Wingdings" w:char="F0E8"/>
+      </w:r>
+      <w:r>
+        <w:rPr>
+          <w:lang w:val="en"/>
+        </w:rPr>
+        <w:t xml:space="preserve"> However this option is only possible with the Java API, via javascript or python contracts, and soon via the C</w:t>
+      </w:r>
+      <w:r>
+        <w:rPr>
+          <w:lang w:val="en"/>
+        </w:rPr>
+        <w:t xml:space="preserve"> language</w:t>
+      </w:r>
+      <w:r>
+        <w:rPr>
+          <w:lang w:val="en"/>
+        </w:rPr>
+        <w:t xml:space="preserve"> API, via LUA scripts. </w:t>
+      </w:r>
+    </w:p>
+    <w:p>
+      <w:pPr>
+        <w:pStyle w:val="Heading1"/>
+      </w:pPr>
+      <w:r>
+        <w:rPr>
+          <w:lang w:val="en"/>
+        </w:rPr>
+        <w:t>Permissions Management</w:t>
+      </w:r>
+    </w:p>
+    <w:p>
+      <w:pPr>
+        <w:rPr>
+          <w:lang w:val="en-US"/>
+        </w:rPr>
+      </w:pPr>
+      <w:r>
+        <w:rPr>
+          <w:lang w:val="en"/>
+        </w:rPr>
+        <w:t xml:space="preserve">Master Nodes govern the permissions of each Node. For this, blockchain administrators can define permission lists in PUB (Publish) and SUB (SUBSCRIBE). </w:t>
+      </w:r>
+    </w:p>
+    <w:p>
+      <w:pPr>
+        <w:rPr>
+          <w:lang w:val="en-US"/>
+        </w:rPr>
+      </w:pPr>
+      <w:r>
+        <w:rPr>
+          <w:lang w:val="en"/>
+        </w:rPr>
+        <w:t xml:space="preserve">For example, we can create a "demo" permission, which would be in SUB authorization the addresses /alarms/fire and /sensors, and in PUB authorization only the address /sensors. This permission would therefore allow nodes to be allowed on read and write sensor data, and on read-only fire alarms. </w:t>
+      </w:r>
+    </w:p>
+    <w:p>
+      <w:pPr>
+        <w:rPr>
+          <w:lang w:val="en-US"/>
+        </w:rPr>
+      </w:pPr>
+      <w:r>
+        <w:rPr>
+          <w:lang w:val="en"/>
+        </w:rPr>
+        <w:t xml:space="preserve">When a node is created, a unique identifier called </w:t>
       </w:r>
       <w:proofErr w:type="spellStart"/>
       <w:r>
-        <w:t>Kalima</w:t>
+        <w:rPr>
+          <w:lang w:val="en"/>
+        </w:rPr>
+        <w:t>deviceId</w:t>
       </w:r>
       <w:proofErr w:type="spellEnd"/>
       <w:r>
-        <w:t xml:space="preserve"> API</w:t>
-      </w:r>
-    </w:p>
-    <w:p>
-      <w:pPr>
-        <w:rPr>
-          <w:lang w:val="en-GB"/>
-        </w:rPr>
-      </w:pPr>
-      <w:r>
-        <w:rPr>
-          <w:lang w:val="en-GB"/>
-        </w:rPr>
-        <w:t xml:space="preserve">To actually understand the operating of the examples in this GitHub repository, it’s important to understand a few notions about the </w:t>
+        <w:rPr>
+          <w:lang w:val="en"/>
+        </w:rPr>
+        <w:t xml:space="preserve"> is created. This </w:t>
       </w:r>
       <w:proofErr w:type="spellStart"/>
       <w:r>
         <w:rPr>
-          <w:lang w:val="en-GB"/>
-        </w:rPr>
-        <w:t>Kalima</w:t>
+          <w:lang w:val="en"/>
+        </w:rPr>
+        <w:t>deviceId</w:t>
       </w:r>
       <w:proofErr w:type="spellEnd"/>
       <w:r>
         <w:rPr>
-          <w:lang w:val="en-GB"/>
-        </w:rPr>
-        <w:t xml:space="preserve"> Blockchain.</w:t>
-      </w:r>
-      <w:r>
-        <w:rPr>
-          <w:lang w:val="en-GB"/>
-        </w:rPr>
-        <w:t xml:space="preserve"> </w:t>
-      </w:r>
-    </w:p>
-    <w:p>
-      <w:pPr>
-        <w:pStyle w:val="Titre1"/>
-      </w:pPr>
+          <w:lang w:val="en"/>
+        </w:rPr>
+        <w:t xml:space="preserve"> will then identify the node on the blockchain. However, when the node first connects to the blockchain, the node is not yet known, so it is not allowed on the blockchain. We therefore initiate the identification of the node via a temporary authorization of an identifier called the </w:t>
+      </w:r>
       <w:proofErr w:type="spellStart"/>
       <w:r>
-        <w:t>Notary</w:t>
+        <w:rPr>
+          <w:lang w:val="en"/>
+        </w:rPr>
+        <w:t>serialId</w:t>
       </w:r>
       <w:proofErr w:type="spellEnd"/>
       <w:r>
-        <w:t xml:space="preserve"> </w:t>
+        <w:rPr>
+          <w:lang w:val="en"/>
+        </w:rPr>
+        <w:t xml:space="preserve">. The </w:t>
       </w:r>
       <w:proofErr w:type="spellStart"/>
       <w:r>
-        <w:t>Nodes</w:t>
+        <w:rPr>
+          <w:lang w:val="en"/>
+        </w:rPr>
+        <w:t>serialId</w:t>
       </w:r>
       <w:proofErr w:type="spellEnd"/>
-    </w:p>
-    <w:p>
-      <w:pPr>
-        <w:rPr>
-          <w:lang w:val="en-GB"/>
-        </w:rPr>
-      </w:pPr>
-      <w:r>
-        <w:rPr>
-          <w:lang w:val="en-GB"/>
-        </w:rPr>
-        <w:t xml:space="preserve">A </w:t>
+      <w:r>
+        <w:rPr>
+          <w:lang w:val="en"/>
+        </w:rPr>
+        <w:t xml:space="preserve"> will be used only during the first connection of the node on the blockchain, and will make it possible to make the link between the </w:t>
       </w:r>
       <w:proofErr w:type="spellStart"/>
       <w:r>
         <w:rPr>
-          <w:lang w:val="en-GB"/>
-        </w:rPr>
-        <w:t>Kalima</w:t>
+          <w:lang w:val="en"/>
+        </w:rPr>
+        <w:t>deviceId</w:t>
       </w:r>
       <w:proofErr w:type="spellEnd"/>
       <w:r>
         <w:rPr>
-          <w:lang w:val="en-GB"/>
-        </w:rPr>
-        <w:t xml:space="preserve"> block</w:t>
-      </w:r>
-      <w:r>
-        <w:rPr>
-          <w:lang w:val="en-GB"/>
-        </w:rPr>
-        <w:t>chain</w:t>
-      </w:r>
-      <w:r>
-        <w:rPr>
-          <w:lang w:val="en-GB"/>
-        </w:rPr>
-        <w:t xml:space="preserve"> is c</w:t>
-      </w:r>
-      <w:r>
-        <w:rPr>
-          <w:lang w:val="en-GB"/>
-        </w:rPr>
-        <w:t xml:space="preserve">omposed of Notary Nodes an ordinary Nodes also called client Nodes. The Notary Nodes are particular nodes, but they are essential because it’s thanks to them that other nodes will directly communicate. </w:t>
-      </w:r>
-      <w:r>
-        <w:rPr>
-          <w:lang w:val="en-GB"/>
-        </w:rPr>
-        <w:t xml:space="preserve">The Notary Nodes are responsible of the validation of all the transaction on the Blockchain. They ensure the traceability, as well as the integrity and the immutability of all the transactions. We can install as many Notary Nodes as we want to </w:t>
-      </w:r>
-      <w:r>
-        <w:rPr>
-          <w:lang w:val="en-GB"/>
-        </w:rPr>
-        <w:t xml:space="preserve">set up a </w:t>
+          <w:lang w:val="en"/>
+        </w:rPr>
+        <w:t xml:space="preserve"> and an authorization. </w:t>
+      </w:r>
+    </w:p>
+    <w:p>
+      <w:pPr>
+        <w:pStyle w:val="Heading1"/>
+        <w:rPr>
+          <w:rFonts w:cs="Open Sans"/>
+        </w:rPr>
+      </w:pPr>
+      <w:r>
+        <w:rPr>
+          <w:lang w:val="en"/>
+        </w:rPr>
+        <w:t>Smart contracts</w:t>
+      </w:r>
+    </w:p>
+    <w:p>
+      <w:pPr>
+        <w:rPr>
+          <w:rFonts w:cs="Open Sans"/>
+          <w:lang w:val="en-US"/>
+        </w:rPr>
+      </w:pPr>
+      <w:r>
+        <w:rPr>
+          <w:lang w:val="en"/>
+        </w:rPr>
+        <w:t>A Smart Contract is a computer program that automates the execution of a set of predefined instructions when prerequisites are met.</w:t>
+      </w:r>
+    </w:p>
+    <w:p>
+      <w:pPr>
+        <w:rPr>
+          <w:lang w:val="en-US"/>
+        </w:rPr>
+      </w:pPr>
+      <w:r>
+        <w:rPr>
+          <w:lang w:val="en"/>
+        </w:rPr>
+        <w:t>During its execution, all validation steps are recorded at the blockchain level. These records ensure the security of all data by preventing its modification or deletion.</w:t>
+      </w:r>
+    </w:p>
+    <w:p>
+      <w:pPr>
+        <w:rPr>
+          <w:rFonts w:cs="Open Sans"/>
+          <w:lang w:val="en-US"/>
+        </w:rPr>
+      </w:pPr>
+      <w:r>
+        <w:rPr>
+          <w:lang w:val="en"/>
+        </w:rPr>
+        <w:t>As explained above, smart contracts can be executed by client nodes, thanks to the Java API (for javascript contracts see python) and soon thanks to the C API (for LUA contracts).</w:t>
+      </w:r>
+    </w:p>
+    <w:p>
+      <w:pPr>
+        <w:jc w:val="both"/>
+        <w:rPr>
+          <w:rFonts w:cs="Open Sans"/>
+          <w:lang w:val="en-US"/>
+        </w:rPr>
+      </w:pPr>
+      <w:r>
+        <w:rPr>
+          <w:lang w:val="en"/>
+        </w:rPr>
+        <w:lastRenderedPageBreak/>
+        <w:t>The Kalima Blockchain uses Smart Contracts developed by standard and open tools like JavaScript and Python, these open tools allow its simple interconnection with other blockchains, other databases and other applications.</w:t>
+      </w:r>
+    </w:p>
+    <w:p>
+      <w:pPr>
+        <w:jc w:val="both"/>
+        <w:rPr>
+          <w:rFonts w:cs="Open Sans"/>
+          <w:lang w:val="en-US"/>
+        </w:rPr>
+      </w:pPr>
+      <w:r>
+        <w:rPr>
+          <w:lang w:val="en"/>
+        </w:rPr>
+        <w:t>In these Smart Contracts we can make the inference of AI thanks to models possibly created from the data collected preferably by Kalima, because they are immutable, secure and complete data.</w:t>
+      </w:r>
+    </w:p>
+    <w:p>
+      <w:pPr>
+        <w:rPr>
+          <w:rFonts w:cs="Open Sans"/>
+          <w:lang w:val="en-US"/>
+        </w:rPr>
+      </w:pPr>
+      <w:r>
+        <w:rPr>
+          <w:lang w:val="en"/>
+        </w:rPr>
+        <w:t xml:space="preserve">Here we will describe the process of publishing contracts. </w:t>
+      </w:r>
+    </w:p>
+    <w:p>
+      <w:pPr>
+        <w:pStyle w:val="Heading2"/>
+      </w:pPr>
+      <w:r>
+        <w:rPr>
+          <w:lang w:val="en"/>
+        </w:rPr>
+        <w:t>Contract storage</w:t>
+      </w:r>
+    </w:p>
+    <w:p>
+      <w:pPr>
+        <w:rPr>
+          <w:lang w:val="en-US"/>
+        </w:rPr>
+      </w:pPr>
+      <w:r>
+        <w:rPr>
+          <w:lang w:val="en"/>
+        </w:rPr>
+        <w:t xml:space="preserve">Contracts are stored on git directories. To modify a contract, simply push the changes on the git directory. </w:t>
+      </w:r>
+    </w:p>
+    <w:p>
+      <w:pPr>
+        <w:pStyle w:val="Heading2"/>
+      </w:pPr>
+      <w:r>
+        <w:rPr>
+          <w:lang w:val="en"/>
+        </w:rPr>
+        <w:t xml:space="preserve">Contract deployment </w:t>
+      </w:r>
+    </w:p>
+    <w:p>
+      <w:r>
+        <w:rPr>
+          <w:lang w:val="en"/>
+        </w:rPr>
+        <w:t xml:space="preserve">Contracts are published to the nodes responsible for their executions is done through a </w:t>
       </w:r>
       <w:proofErr w:type="spellStart"/>
       <w:r>
         <w:rPr>
-          <w:lang w:val="en-GB"/>
-        </w:rPr>
-        <w:t>Kalima</w:t>
+          <w:lang w:val="en"/>
+        </w:rPr>
+        <w:t>devOps</w:t>
       </w:r>
       <w:proofErr w:type="spellEnd"/>
       <w:r>
         <w:rPr>
-          <w:lang w:val="en-GB"/>
-        </w:rPr>
-        <w:t xml:space="preserve"> blockchain, with a minimum of 4 Notary nodes. </w:t>
-      </w:r>
-    </w:p>
-    <w:p>
-      <w:pPr>
-        <w:pStyle w:val="Titre1"/>
-      </w:pPr>
-      <w:r>
-        <w:t xml:space="preserve">Client </w:t>
+          <w:lang w:val="en"/>
+        </w:rPr>
+        <w:t xml:space="preserve"> chain  after each contract commit. The deployment is done in 4 steps: </w:t>
+      </w:r>
+    </w:p>
+    <w:p>
+      <w:pPr>
+        <w:pStyle w:val="ListParagraph"/>
+        <w:numPr>
+          <w:ilvl w:val="0"/>
+          <w:numId w:val="10"/>
+        </w:numPr>
+        <w:rPr>
+          <w:lang w:val="en-US"/>
+        </w:rPr>
+      </w:pPr>
+      <w:r>
+        <w:rPr>
+          <w:lang w:val="en"/>
+        </w:rPr>
+        <w:t xml:space="preserve">Contract encryption: The </w:t>
       </w:r>
       <w:proofErr w:type="spellStart"/>
       <w:r>
-        <w:t>Nodes</w:t>
+        <w:rPr>
+          <w:lang w:val="en"/>
+        </w:rPr>
+        <w:t>devOps</w:t>
       </w:r>
       <w:proofErr w:type="spellEnd"/>
-    </w:p>
-    <w:p>
-      <w:pPr>
-        <w:rPr>
-          <w:lang w:val="en-GB"/>
-        </w:rPr>
-      </w:pPr>
-      <w:r>
-        <w:rPr>
-          <w:lang w:val="en-GB"/>
-        </w:rPr>
-        <w:t xml:space="preserve">The Client Nodes allow connection to the blockchain, synchronization in the cache memory data they’re authorized for, interaction with that data and </w:t>
-      </w:r>
-      <w:r>
-        <w:rPr>
-          <w:lang w:val="en-GB"/>
-        </w:rPr>
-        <w:t>the creation of</w:t>
-      </w:r>
-      <w:r>
-        <w:rPr>
-          <w:lang w:val="en-GB"/>
-        </w:rPr>
-        <w:t xml:space="preserve"> new transactions. </w:t>
-      </w:r>
-    </w:p>
-    <w:p>
-      <w:r>
-        <w:rPr>
-          <w:lang w:val="en-GB"/>
-        </w:rPr>
-        <w:t>Every example of this repository co</w:t>
-      </w:r>
-      <w:r>
-        <w:rPr>
-          <w:lang w:val="en-GB"/>
-        </w:rPr>
-        <w:t>rresponds to client nodes in different forms, for example in Java and for Android.</w:t>
-      </w:r>
-      <w:r>
-        <w:rPr>
-          <w:lang w:val="en-GB"/>
-        </w:rPr>
-        <w:t xml:space="preserve"> </w:t>
-      </w:r>
-      <w:r>
-        <w:rPr>
-          <w:lang w:val="en-GB"/>
-        </w:rPr>
-        <w:t xml:space="preserve"> </w:t>
-      </w:r>
-    </w:p>
-    <w:p>
-      <w:pPr>
-        <w:pStyle w:val="Titre1"/>
-      </w:pPr>
-      <w:r>
-        <w:t xml:space="preserve">Cache memory/ </w:t>
+      <w:r>
+        <w:rPr>
+          <w:lang w:val="en"/>
+        </w:rPr>
+        <w:t xml:space="preserve"> chain  will encrypt the contract in AES256 with randomly generated encryption keys. </w:t>
+      </w:r>
+    </w:p>
+    <w:p>
+      <w:pPr>
+        <w:pStyle w:val="ListParagraph"/>
+        <w:numPr>
+          <w:ilvl w:val="0"/>
+          <w:numId w:val="10"/>
+        </w:numPr>
+        <w:rPr>
+          <w:lang w:val="en-US"/>
+        </w:rPr>
+      </w:pPr>
+      <w:r>
+        <w:rPr>
+          <w:lang w:val="en"/>
+        </w:rPr>
+        <w:t>Signature calculation: A signature is then calculated on the encrypted contract</w:t>
+      </w:r>
+    </w:p>
+    <w:p>
+      <w:pPr>
+        <w:pStyle w:val="ListParagraph"/>
+        <w:numPr>
+          <w:ilvl w:val="0"/>
+          <w:numId w:val="10"/>
+        </w:numPr>
+        <w:rPr>
+          <w:lang w:val="en-US"/>
+        </w:rPr>
+      </w:pPr>
+      <w:r>
+        <w:rPr>
+          <w:lang w:val="en"/>
+        </w:rPr>
+        <w:t>Publication on the blockchain: The signature of the contract, as well as the keys to decrypt it are published on the blockchain. Thus, only the nodes authorized on this data will be able to execute smart contracts .</w:t>
+      </w:r>
+    </w:p>
+    <w:p>
+      <w:pPr>
+        <w:pStyle w:val="ListParagraph"/>
+        <w:numPr>
+          <w:ilvl w:val="0"/>
+          <w:numId w:val="10"/>
+        </w:numPr>
+        <w:rPr>
+          <w:lang w:val="en-US"/>
+        </w:rPr>
+      </w:pPr>
+      <w:r>
+        <w:rPr>
+          <w:lang w:val="en"/>
+        </w:rPr>
+        <w:t xml:space="preserve">Contract deployment: The </w:t>
       </w:r>
       <w:proofErr w:type="spellStart"/>
       <w:r>
-        <w:t>history</w:t>
+        <w:rPr>
+          <w:lang w:val="en"/>
+        </w:rPr>
+        <w:t>devOps</w:t>
       </w:r>
       <w:proofErr w:type="spellEnd"/>
       <w:r>
-        <w:t xml:space="preserve"> </w:t>
-      </w:r>
-    </w:p>
-    <w:p/>
-    <w:p>
-      <w:pPr>
-        <w:rPr>
-          <w:lang w:val="en-GB"/>
-        </w:rPr>
-      </w:pPr>
-      <w:r>
-        <w:rPr>
-          <w:lang w:val="en-GB"/>
-        </w:rPr>
-        <w:t xml:space="preserve">In </w:t>
+        <w:rPr>
+          <w:lang w:val="en"/>
+        </w:rPr>
+        <w:t xml:space="preserve"> chain  then deploys the encrypted contracts to the target devices. </w:t>
+      </w:r>
+    </w:p>
+    <w:p>
+      <w:pPr>
+        <w:pStyle w:val="Heading2"/>
+      </w:pPr>
+      <w:r>
+        <w:rPr>
+          <w:lang w:val="en"/>
+        </w:rPr>
+        <w:t>Loading a contract</w:t>
+      </w:r>
+    </w:p>
+    <w:p>
+      <w:pPr>
+        <w:rPr>
+          <w:lang w:val="en-US"/>
+        </w:rPr>
+      </w:pPr>
+      <w:r>
+        <w:rPr>
+          <w:lang w:val="en"/>
+        </w:rPr>
+        <w:t xml:space="preserve">To load and execute a contract, a dedicated node must be installed on a machine. Once the contracts have been correctly deployed on the machine by the </w:t>
       </w:r>
       <w:proofErr w:type="spellStart"/>
       <w:r>
         <w:rPr>
-          <w:lang w:val="en-GB"/>
-        </w:rPr>
-        <w:t>Kalima</w:t>
+          <w:lang w:val="en"/>
+        </w:rPr>
+        <w:t>devOps</w:t>
       </w:r>
       <w:proofErr w:type="spellEnd"/>
       <w:r>
         <w:rPr>
-          <w:lang w:val="en-GB"/>
-        </w:rPr>
-        <w:t>, history data which corresponds to all the transaction that have happened on the Blockchain since its creation needs to be differentiated from data in cache memory which is data that is current.</w:t>
-      </w:r>
-      <w:r>
-        <w:rPr>
-          <w:lang w:val="en-GB"/>
-        </w:rPr>
-        <w:t xml:space="preserve"> </w:t>
-      </w:r>
-    </w:p>
-    <w:p>
-      <w:r>
-        <w:rPr>
-          <w:lang w:val="en-GB"/>
-        </w:rPr>
-        <w:t xml:space="preserve">Every transaction is automatically saved in a history which is shared </w:t>
-      </w:r>
-      <w:r>
-        <w:rPr>
-          <w:lang w:val="en-GB"/>
-        </w:rPr>
-        <w:t xml:space="preserve">between all the Notary Nodes. </w:t>
-      </w:r>
-      <w:r>
-        <w:t xml:space="preserve">That </w:t>
-      </w:r>
-      <w:proofErr w:type="spellStart"/>
-      <w:r>
-        <w:t>history</w:t>
-      </w:r>
-      <w:proofErr w:type="spellEnd"/>
-      <w:r>
-        <w:t xml:space="preserve"> </w:t>
-      </w:r>
-      <w:proofErr w:type="spellStart"/>
-      <w:r>
-        <w:t>can’t</w:t>
-      </w:r>
-      <w:proofErr w:type="spellEnd"/>
-      <w:r>
-        <w:t xml:space="preserve"> </w:t>
-      </w:r>
-      <w:proofErr w:type="spellStart"/>
-      <w:r>
-        <w:t>be</w:t>
-      </w:r>
-      <w:proofErr w:type="spellEnd"/>
-      <w:r>
-        <w:t xml:space="preserve"> </w:t>
-      </w:r>
-      <w:proofErr w:type="spellStart"/>
-      <w:r>
-        <w:t>modified</w:t>
-      </w:r>
-      <w:proofErr w:type="spellEnd"/>
-      <w:r>
-        <w:t xml:space="preserve">. No data can </w:t>
-      </w:r>
-      <w:proofErr w:type="spellStart"/>
-      <w:r>
-        <w:t>be</w:t>
-      </w:r>
-      <w:proofErr w:type="spellEnd"/>
-      <w:r>
-        <w:t xml:space="preserve"> </w:t>
-      </w:r>
-      <w:proofErr w:type="spellStart"/>
-      <w:r>
-        <w:t>deleted</w:t>
-      </w:r>
-      <w:proofErr w:type="spellEnd"/>
-      <w:r>
-        <w:t>.</w:t>
-      </w:r>
-      <w:r>
-        <w:t xml:space="preserve"> </w:t>
-      </w:r>
-    </w:p>
-    <w:p>
-      <w:r>
-        <w:rPr>
-          <w:lang w:val="en-GB"/>
-        </w:rPr>
-        <w:t xml:space="preserve">However, the « Cache Memory » is shared between the Notary Nodes but also with all the other nodes (in part, depending on their authorizations). </w:t>
-      </w:r>
-      <w:r>
-        <w:rPr>
-          <w:lang w:val="en-GB"/>
-        </w:rPr>
-        <w:t xml:space="preserve">At the start of a Node, its cache memory is automatically synchronized with the </w:t>
-      </w:r>
-      <w:r>
-        <w:rPr>
-          <w:lang w:val="en-GB"/>
-        </w:rPr>
-        <w:t>one of the notary nodes, which allows it to</w:t>
-      </w:r>
-      <w:r>
-        <w:rPr>
-          <w:lang w:val="en-GB"/>
-        </w:rPr>
-        <w:t xml:space="preserve"> run locally without interrogating the notary nodes each time. </w:t>
-      </w:r>
-    </w:p>
-    <w:p>
-      <w:pPr>
-        <w:rPr>
-          <w:lang w:val="en-GB"/>
-        </w:rPr>
-      </w:pPr>
-      <w:r>
-        <w:rPr>
-          <w:lang w:val="en-GB"/>
-        </w:rPr>
-        <w:t>Data in cache memory can be modified, deleted, and new data can be added. Howeve</w:t>
-      </w:r>
-      <w:r>
-        <w:rPr>
-          <w:lang w:val="en-GB"/>
-        </w:rPr>
-        <w:t xml:space="preserve">r, </w:t>
-      </w:r>
-      <w:r>
-        <w:rPr>
-          <w:lang w:val="en-GB"/>
-        </w:rPr>
-        <w:t>every action corresponds to a new transaction, and appears in the history.</w:t>
-      </w:r>
-      <w:r>
-        <w:rPr>
-          <w:lang w:val="en-GB"/>
-        </w:rPr>
-        <w:t xml:space="preserve"> </w:t>
-      </w:r>
-    </w:p>
-    <w:p>
-      <w:pPr>
-        <w:pStyle w:val="Titre1"/>
-      </w:pPr>
-      <w:r>
-        <w:t xml:space="preserve">Cache </w:t>
-      </w:r>
-      <w:proofErr w:type="spellStart"/>
-      <w:r>
-        <w:t>path</w:t>
-      </w:r>
-      <w:proofErr w:type="spellEnd"/>
-      <w:r>
-        <w:t xml:space="preserve"> / </w:t>
-      </w:r>
-      <w:r>
-        <w:t>keys</w:t>
-      </w:r>
-    </w:p>
-    <w:p>
-      <w:pPr>
-        <w:rPr>
-          <w:lang w:val="en-GB"/>
-        </w:rPr>
-      </w:pPr>
-      <w:r>
-        <w:rPr>
-          <w:lang w:val="en-GB"/>
-        </w:rPr>
-        <w:t>To create a transaction, in addition to generating useful data and identity data, you have to create a « Cache Path » and a key.</w:t>
-      </w:r>
-      <w:r>
-        <w:rPr>
-          <w:lang w:val="en-GB"/>
-        </w:rPr>
-        <w:t xml:space="preserve"> </w:t>
-      </w:r>
-    </w:p>
-    <w:p>
-      <w:r>
-        <w:rPr>
-          <w:lang w:val="en-GB"/>
-        </w:rPr>
-        <w:t>In fact, every transaction is placed in a database which can be seen as a file system. The Cache Path simply corresponds to th</w:t>
-      </w:r>
-      <w:r>
-        <w:rPr>
-          <w:lang w:val="en-GB"/>
-        </w:rPr>
-        <w:t xml:space="preserve">e path on which we want to store our transaction. </w:t>
-      </w:r>
-      <w:r>
-        <w:t>Th</w:t>
-      </w:r>
-      <w:r>
-        <w:t xml:space="preserve">e </w:t>
-      </w:r>
-      <w:proofErr w:type="spellStart"/>
-      <w:r>
-        <w:t>Notary</w:t>
-      </w:r>
-      <w:proofErr w:type="spellEnd"/>
-      <w:r>
-        <w:t xml:space="preserve"> </w:t>
-      </w:r>
-      <w:proofErr w:type="spellStart"/>
-      <w:r>
-        <w:t>Nodes</w:t>
-      </w:r>
-      <w:proofErr w:type="spellEnd"/>
-      <w:r>
-        <w:t xml:space="preserve"> manage the possible </w:t>
-      </w:r>
-      <w:proofErr w:type="spellStart"/>
-      <w:r>
-        <w:t>paths</w:t>
-      </w:r>
-      <w:proofErr w:type="spellEnd"/>
-      <w:r>
-        <w:t xml:space="preserve">. </w:t>
-      </w:r>
-      <w:r>
-        <w:rPr>
-          <w:lang w:val="en-GB"/>
-        </w:rPr>
-        <w:t xml:space="preserve">It is not possible to create a transaction with a Cache Path that doesn’t exist. </w:t>
-      </w:r>
-    </w:p>
-    <w:p>
-      <w:r>
-        <w:rPr>
-          <w:lang w:val="en-GB"/>
-        </w:rPr>
-        <w:t xml:space="preserve">For </w:t>
-      </w:r>
-      <w:r>
-        <w:rPr>
-          <w:lang w:val="en-GB"/>
-        </w:rPr>
-        <w:t xml:space="preserve">a same Cache Path, every transaction is identified by its key. </w:t>
-      </w:r>
-      <w:r>
-        <w:t>In</w:t>
-      </w:r>
-      <w:r>
-        <w:t xml:space="preserve"> the Cache </w:t>
-      </w:r>
-      <w:proofErr w:type="spellStart"/>
-      <w:r>
-        <w:t>Memories</w:t>
-      </w:r>
-      <w:proofErr w:type="spellEnd"/>
-      <w:r>
-        <w:t xml:space="preserve">, keys are unique. </w:t>
-      </w:r>
-      <w:r>
-        <w:rPr>
-          <w:lang w:val="en-GB"/>
-        </w:rPr>
-        <w:t xml:space="preserve">This means there can only be one message in the cache memory with the « key » </w:t>
-      </w:r>
-      <w:r>
-        <w:rPr>
-          <w:lang w:val="en-GB"/>
-        </w:rPr>
-        <w:t xml:space="preserve">key. </w:t>
-      </w:r>
-      <w:r>
-        <w:rPr>
-          <w:lang w:val="en-GB"/>
-        </w:rPr>
-        <w:t>If you create a new transaction with the same key,</w:t>
-      </w:r>
-      <w:r>
-        <w:rPr>
-          <w:lang w:val="en-GB"/>
-        </w:rPr>
-        <w:t xml:space="preserve"> it will correspond to a modification of the cache </w:t>
-      </w:r>
-      <w:r>
-        <w:rPr>
-          <w:lang w:val="en-GB"/>
+          <w:lang w:val="en"/>
+        </w:rPr>
+        <w:t xml:space="preserve"> chain, the node will detect the arrival or modification of contracts, and will be able to load the contract in 4 steps: </w:t>
+      </w:r>
+    </w:p>
+    <w:p>
+      <w:pPr>
+        <w:pStyle w:val="ListParagraph"/>
+        <w:numPr>
+          <w:ilvl w:val="0"/>
+          <w:numId w:val="10"/>
+        </w:numPr>
+        <w:rPr>
+          <w:lang w:val="en-US"/>
+        </w:rPr>
+      </w:pPr>
+      <w:r>
+        <w:rPr>
+          <w:lang w:val="en"/>
+        </w:rPr>
+        <w:t xml:space="preserve">Retrieving contract information: If the node is properly connected to the blockchain, and properly authorized, it will have already received the information from the new contract. He will therefore read this information to retrieve the signature of the contract, as well as the keys necessary for its decryption. </w:t>
+      </w:r>
+    </w:p>
+    <w:p>
+      <w:pPr>
+        <w:pStyle w:val="ListParagraph"/>
+        <w:numPr>
+          <w:ilvl w:val="0"/>
+          <w:numId w:val="10"/>
+        </w:numPr>
+        <w:rPr>
+          <w:lang w:val="en-US"/>
+        </w:rPr>
+      </w:pPr>
+      <w:r>
+        <w:rPr>
+          <w:lang w:val="en"/>
+        </w:rPr>
+        <w:t>Verification of the signature of the contract: The node will calculate the signature of the contract it has received, and verify that it corresponds to the one recorded in blockchain. If the signatures do not match, he will not do anything.</w:t>
+      </w:r>
+    </w:p>
+    <w:p>
+      <w:pPr>
+        <w:pStyle w:val="ListParagraph"/>
+        <w:numPr>
+          <w:ilvl w:val="0"/>
+          <w:numId w:val="10"/>
+        </w:numPr>
+        <w:rPr>
+          <w:lang w:val="en-US"/>
+        </w:rPr>
+      </w:pPr>
+      <w:r>
+        <w:rPr>
+          <w:lang w:val="en"/>
+        </w:rPr>
+        <w:t>Decryption: If the signatures match, he will try to decrypt the contract in memory, via the keys present in blockchain.</w:t>
+      </w:r>
+    </w:p>
+    <w:p>
+      <w:pPr>
+        <w:pStyle w:val="ListParagraph"/>
+        <w:numPr>
+          <w:ilvl w:val="0"/>
+          <w:numId w:val="10"/>
+        </w:numPr>
+        <w:rPr>
+          <w:lang w:val="en-US"/>
+        </w:rPr>
+      </w:pPr>
+      <w:r>
+        <w:rPr>
+          <w:lang w:val="en"/>
+        </w:rPr>
+        <w:t xml:space="preserve">Loading: If the decryption goes smoothly, it will load the script into memory, and will now be able to execute it. </w:t>
+      </w:r>
+    </w:p>
+    <w:p>
+      <w:pPr>
+        <w:rPr>
+          <w:lang w:val="en-US"/>
+        </w:rPr>
+      </w:pPr>
+      <w:r>
+        <w:rPr>
+          <w:lang w:val="en"/>
         </w:rPr>
         <w:lastRenderedPageBreak/>
-        <w:t xml:space="preserve">memory. </w:t>
-      </w:r>
-      <w:r>
-        <w:rPr>
-          <w:lang w:val="en-GB"/>
-        </w:rPr>
-        <w:t>If you create a transaction without useful data with that same key, it corresponds to a deletion for the cache memori</w:t>
-      </w:r>
-      <w:r>
-        <w:rPr>
-          <w:lang w:val="en-GB"/>
-        </w:rPr>
-        <w:t xml:space="preserve">es. </w:t>
-      </w:r>
-    </w:p>
-    <w:p>
-      <w:pPr>
-        <w:pStyle w:val="Titre1"/>
-      </w:pPr>
-      <w:r>
-        <w:t xml:space="preserve">Smart </w:t>
-      </w:r>
-      <w:proofErr w:type="spellStart"/>
-      <w:r>
-        <w:t>contracts</w:t>
-      </w:r>
-      <w:proofErr w:type="spellEnd"/>
-    </w:p>
-    <w:p>
-      <w:pPr>
-        <w:rPr>
-          <w:lang w:val="en-GB"/>
-        </w:rPr>
-      </w:pPr>
-      <w:proofErr w:type="spellStart"/>
-      <w:r>
-        <w:rPr>
-          <w:lang w:val="en-GB"/>
-        </w:rPr>
-        <w:t>Kalima</w:t>
-      </w:r>
-      <w:proofErr w:type="spellEnd"/>
-      <w:r>
-        <w:rPr>
-          <w:lang w:val="en-GB"/>
-        </w:rPr>
-        <w:t xml:space="preserve"> allows to execute s</w:t>
-      </w:r>
-      <w:r>
-        <w:rPr>
-          <w:lang w:val="en-GB"/>
-        </w:rPr>
-        <w:t xml:space="preserve">mart contracts. Smart contracts are scripts written in </w:t>
-      </w:r>
-      <w:proofErr w:type="spellStart"/>
-      <w:r>
-        <w:rPr>
-          <w:lang w:val="en-GB"/>
-        </w:rPr>
-        <w:t>Javascript</w:t>
-      </w:r>
-      <w:proofErr w:type="spellEnd"/>
-      <w:r>
-        <w:rPr>
-          <w:lang w:val="en-GB"/>
-        </w:rPr>
-        <w:t xml:space="preserve"> or Python. Those smart contracts need</w:t>
-      </w:r>
-      <w:bookmarkStart w:id="0" w:name="_GoBack"/>
-      <w:bookmarkEnd w:id="0"/>
-      <w:r>
-        <w:rPr>
-          <w:lang w:val="en-GB"/>
-        </w:rPr>
-        <w:t xml:space="preserve"> to be hosted in a repository git. They can be executed in any Java Node (see </w:t>
-      </w:r>
-      <w:proofErr w:type="spellStart"/>
-      <w:r>
-        <w:rPr>
-          <w:lang w:val="en-GB"/>
-        </w:rPr>
-        <w:t>KalimaJavaExample</w:t>
-      </w:r>
-      <w:proofErr w:type="spellEnd"/>
-      <w:r>
-        <w:rPr>
-          <w:lang w:val="en-GB"/>
-        </w:rPr>
-        <w:t>).</w:t>
-      </w:r>
-    </w:p>
-    <w:p>
-      <w:pPr>
-        <w:rPr>
-          <w:lang w:val="en-GB"/>
-        </w:rPr>
-      </w:pPr>
-    </w:p>
-    <w:p/>
+        <w:t xml:space="preserve">Encryption as well as the signing of contracts prevent any attempt to fraudulently modify contracts. </w:t>
+      </w:r>
+    </w:p>
+    <w:p>
+      <w:pPr>
+        <w:pStyle w:val="Heading2"/>
+      </w:pPr>
+      <w:r>
+        <w:rPr>
+          <w:lang w:val="en"/>
+        </w:rPr>
+        <w:t>Performance of a contract</w:t>
+      </w:r>
+    </w:p>
+    <w:p>
+      <w:pPr>
+        <w:rPr>
+          <w:lang w:val="en-US"/>
+        </w:rPr>
+      </w:pPr>
+      <w:r>
+        <w:rPr>
+          <w:lang w:val="en"/>
+        </w:rPr>
+        <w:t xml:space="preserve">Once the node has been able to successfully load a contract, it will be able to execute it according to the rules that have been defined. To execute a contract we must execute a function present in the script, we can pass it the parameters of our choice, and we can wait for a return of the script. </w:t>
+      </w:r>
+    </w:p>
+    <w:p>
+      <w:pPr>
+        <w:rPr>
+          <w:lang w:val="en-US"/>
+        </w:rPr>
+      </w:pPr>
+    </w:p>
     <w:sectPr>
       <w:pgSz w:w="11906" w:h="16838"/>
       <w:pgMar w:top="1417" w:right="1417" w:bottom="1417" w:left="1417" w:header="708" w:footer="708" w:gutter="0"/>
@@ -633,7 +671,7 @@
 </file>
 
 <file path=word/numbering.xml><?xml version="1.0" encoding="utf-8"?>
-<w:numbering xmlns:wpc="http://schemas.microsoft.com/office/word/2010/wordprocessingCanvas" xmlns:cx="http://schemas.microsoft.com/office/drawing/2014/chartex" xmlns:cx1="http://schemas.microsoft.com/office/drawing/2015/9/8/chartex" xmlns:cx2="http://schemas.microsoft.com/office/drawing/2015/10/21/chartex" xmlns:cx3="http://schemas.microsoft.com/office/drawing/2016/5/9/chartex" xmlns:cx4="http://schemas.microsoft.com/office/drawing/2016/5/10/chartex" xmlns:cx5="http://schemas.microsoft.com/office/drawing/2016/5/11/chartex" xmlns:cx6="http://schemas.microsoft.com/office/drawing/2016/5/12/chartex" xmlns:cx7="http://schemas.microsoft.com/office/drawing/2016/5/13/chartex" xmlns:cx8="http://schemas.microsoft.com/office/drawing/2016/5/14/chartex" xmlns:mc="http://schemas.openxmlformats.org/markup-compatibility/2006" xmlns:aink="http://schemas.microsoft.com/office/drawing/2016/ink" xmlns:am3d="http://schemas.microsoft.com/office/drawing/2017/model3d" xmlns:o="urn:schemas-microsoft-com:office:office" xmlns:r="http://schemas.openxmlformats.org/officeDocument/2006/relationships" xmlns:m="http://schemas.openxmlformats.org/officeDocument/2006/math" xmlns:v="urn:schemas-microsoft-com:vml" xmlns:wp14="http://schemas.microsoft.com/office/word/2010/wordprocessingDrawing" xmlns:wp="http://schemas.openxmlformats.org/drawingml/2006/wordprocessingDrawing" xmlns:w10="urn:schemas-microsoft-com:office:word" xmlns:w="http://schemas.openxmlformats.org/wordprocessingml/2006/main" xmlns:w14="http://schemas.microsoft.com/office/word/2010/wordml" xmlns:w15="http://schemas.microsoft.com/office/word/2012/wordml" xmlns:w16cid="http://schemas.microsoft.com/office/word/2016/wordml/cid" xmlns:w16se="http://schemas.microsoft.com/office/word/2015/wordml/symex" xmlns:wpg="http://schemas.microsoft.com/office/word/2010/wordprocessingGroup" xmlns:wpi="http://schemas.microsoft.com/office/word/2010/wordprocessingInk" xmlns:wne="http://schemas.microsoft.com/office/word/2006/wordml" xmlns:wps="http://schemas.microsoft.com/office/word/2010/wordprocessingShape" mc:Ignorable="w14 w15 w16se w16cid wp14">
+<w:numbering xmlns:wpc="http://schemas.microsoft.com/office/word/2010/wordprocessingCanvas" xmlns:cx="http://schemas.microsoft.com/office/drawing/2014/chartex" xmlns:cx1="http://schemas.microsoft.com/office/drawing/2015/9/8/chartex" xmlns:cx2="http://schemas.microsoft.com/office/drawing/2015/10/21/chartex" xmlns:cx3="http://schemas.microsoft.com/office/drawing/2016/5/9/chartex" xmlns:cx4="http://schemas.microsoft.com/office/drawing/2016/5/10/chartex" xmlns:cx5="http://schemas.microsoft.com/office/drawing/2016/5/11/chartex" xmlns:cx6="http://schemas.microsoft.com/office/drawing/2016/5/12/chartex" xmlns:cx7="http://schemas.microsoft.com/office/drawing/2016/5/13/chartex" xmlns:cx8="http://schemas.microsoft.com/office/drawing/2016/5/14/chartex" xmlns:mc="http://schemas.openxmlformats.org/markup-compatibility/2006" xmlns:aink="http://schemas.microsoft.com/office/drawing/2016/ink" xmlns:am3d="http://schemas.microsoft.com/office/drawing/2017/model3d" xmlns:o="urn:schemas-microsoft-com:office:office" xmlns:oel="http://schemas.microsoft.com/office/2019/extlst" xmlns:r="http://schemas.openxmlformats.org/officeDocument/2006/relationships" xmlns:m="http://schemas.openxmlformats.org/officeDocument/2006/math" xmlns:v="urn:schemas-microsoft-com:vml" xmlns:wp14="http://schemas.microsoft.com/office/word/2010/wordprocessingDrawing" xmlns:wp="http://schemas.openxmlformats.org/drawingml/2006/wordprocessingDrawing" xmlns:w10="urn:schemas-microsoft-com:office:word" xmlns:w="http://schemas.openxmlformats.org/wordprocessingml/2006/main" xmlns:w14="http://schemas.microsoft.com/office/word/2010/wordml" xmlns:w15="http://schemas.microsoft.com/office/word/2012/wordml" xmlns:w16cex="http://schemas.microsoft.com/office/word/2018/wordml/cex" xmlns:w16cid="http://schemas.microsoft.com/office/word/2016/wordml/cid" xmlns:w16="http://schemas.microsoft.com/office/word/2018/wordml" xmlns:w16sdtdh="http://schemas.microsoft.com/office/word/2020/wordml/sdtdatahash" xmlns:w16se="http://schemas.microsoft.com/office/word/2015/wordml/symex" xmlns:wpg="http://schemas.microsoft.com/office/word/2010/wordprocessingGroup" xmlns:wpi="http://schemas.microsoft.com/office/word/2010/wordprocessingInk" xmlns:wne="http://schemas.microsoft.com/office/word/2006/wordml" xmlns:wps="http://schemas.microsoft.com/office/word/2010/wordprocessingShape" mc:Ignorable="w14 w15 w16se w16cid w16 w16cex w16sdtdh wp14">
   <w:abstractNum w:abstractNumId="0" w15:restartNumberingAfterBreak="0">
     <w:nsid w:val="0FE85E64"/>
     <w:multiLevelType w:val="hybridMultilevel"/>
@@ -721,6 +759,118 @@
     </w:lvl>
   </w:abstractNum>
   <w:abstractNum w:abstractNumId="1" w15:restartNumberingAfterBreak="0">
+    <w:nsid w:val="34E45C25"/>
+    <w:multiLevelType w:val="hybridMultilevel"/>
+    <w:tmpl w:val="6C46517E"/>
+    <w:lvl w:ilvl="0" w:tplc="3BC4480C">
+      <w:numFmt w:val="bullet"/>
+      <w:lvlText w:val=""/>
+      <w:lvlJc w:val="left"/>
+      <w:pPr>
+        <w:ind w:left="720" w:hanging="360"/>
+      </w:pPr>
+      <w:rPr>
+        <w:rFonts w:ascii="Symbol" w:eastAsiaTheme="minorHAnsi" w:hAnsi="Symbol" w:cs="Open Sans" w:hint="default"/>
+      </w:rPr>
+    </w:lvl>
+    <w:lvl w:ilvl="1" w:tplc="040C0003" w:tentative="1">
+      <w:start w:val="1"/>
+      <w:numFmt w:val="bullet"/>
+      <w:lvlText w:val="o"/>
+      <w:lvlJc w:val="left"/>
+      <w:pPr>
+        <w:ind w:left="1440" w:hanging="360"/>
+      </w:pPr>
+      <w:rPr>
+        <w:rFonts w:ascii="Courier New" w:hAnsi="Courier New" w:cs="Courier New" w:hint="default"/>
+      </w:rPr>
+    </w:lvl>
+    <w:lvl w:ilvl="2" w:tplc="040C0005" w:tentative="1">
+      <w:start w:val="1"/>
+      <w:numFmt w:val="bullet"/>
+      <w:lvlText w:val=""/>
+      <w:lvlJc w:val="left"/>
+      <w:pPr>
+        <w:ind w:left="2160" w:hanging="360"/>
+      </w:pPr>
+      <w:rPr>
+        <w:rFonts w:ascii="Wingdings" w:hAnsi="Wingdings" w:hint="default"/>
+      </w:rPr>
+    </w:lvl>
+    <w:lvl w:ilvl="3" w:tplc="040C0001" w:tentative="1">
+      <w:start w:val="1"/>
+      <w:numFmt w:val="bullet"/>
+      <w:lvlText w:val=""/>
+      <w:lvlJc w:val="left"/>
+      <w:pPr>
+        <w:ind w:left="2880" w:hanging="360"/>
+      </w:pPr>
+      <w:rPr>
+        <w:rFonts w:ascii="Symbol" w:hAnsi="Symbol" w:hint="default"/>
+      </w:rPr>
+    </w:lvl>
+    <w:lvl w:ilvl="4" w:tplc="040C0003" w:tentative="1">
+      <w:start w:val="1"/>
+      <w:numFmt w:val="bullet"/>
+      <w:lvlText w:val="o"/>
+      <w:lvlJc w:val="left"/>
+      <w:pPr>
+        <w:ind w:left="3600" w:hanging="360"/>
+      </w:pPr>
+      <w:rPr>
+        <w:rFonts w:ascii="Courier New" w:hAnsi="Courier New" w:cs="Courier New" w:hint="default"/>
+      </w:rPr>
+    </w:lvl>
+    <w:lvl w:ilvl="5" w:tplc="040C0005" w:tentative="1">
+      <w:start w:val="1"/>
+      <w:numFmt w:val="bullet"/>
+      <w:lvlText w:val=""/>
+      <w:lvlJc w:val="left"/>
+      <w:pPr>
+        <w:ind w:left="4320" w:hanging="360"/>
+      </w:pPr>
+      <w:rPr>
+        <w:rFonts w:ascii="Wingdings" w:hAnsi="Wingdings" w:hint="default"/>
+      </w:rPr>
+    </w:lvl>
+    <w:lvl w:ilvl="6" w:tplc="040C0001" w:tentative="1">
+      <w:start w:val="1"/>
+      <w:numFmt w:val="bullet"/>
+      <w:lvlText w:val=""/>
+      <w:lvlJc w:val="left"/>
+      <w:pPr>
+        <w:ind w:left="5040" w:hanging="360"/>
+      </w:pPr>
+      <w:rPr>
+        <w:rFonts w:ascii="Symbol" w:hAnsi="Symbol" w:hint="default"/>
+      </w:rPr>
+    </w:lvl>
+    <w:lvl w:ilvl="7" w:tplc="040C0003" w:tentative="1">
+      <w:start w:val="1"/>
+      <w:numFmt w:val="bullet"/>
+      <w:lvlText w:val="o"/>
+      <w:lvlJc w:val="left"/>
+      <w:pPr>
+        <w:ind w:left="5760" w:hanging="360"/>
+      </w:pPr>
+      <w:rPr>
+        <w:rFonts w:ascii="Courier New" w:hAnsi="Courier New" w:cs="Courier New" w:hint="default"/>
+      </w:rPr>
+    </w:lvl>
+    <w:lvl w:ilvl="8" w:tplc="040C0005" w:tentative="1">
+      <w:start w:val="1"/>
+      <w:numFmt w:val="bullet"/>
+      <w:lvlText w:val=""/>
+      <w:lvlJc w:val="left"/>
+      <w:pPr>
+        <w:ind w:left="6480" w:hanging="360"/>
+      </w:pPr>
+      <w:rPr>
+        <w:rFonts w:ascii="Wingdings" w:hAnsi="Wingdings" w:hint="default"/>
+      </w:rPr>
+    </w:lvl>
+  </w:abstractNum>
+  <w:abstractNum w:abstractNumId="2" w15:restartNumberingAfterBreak="0">
     <w:nsid w:val="35245605"/>
     <w:multiLevelType w:val="hybridMultilevel"/>
     <w:tmpl w:val="FDE86FFC"/>
@@ -832,7 +982,7 @@
       </w:rPr>
     </w:lvl>
   </w:abstractNum>
-  <w:abstractNum w:abstractNumId="2" w15:restartNumberingAfterBreak="0">
+  <w:abstractNum w:abstractNumId="3" w15:restartNumberingAfterBreak="0">
     <w:nsid w:val="438E5B80"/>
     <w:multiLevelType w:val="hybridMultilevel"/>
     <w:tmpl w:val="2A5ED98A"/>
@@ -918,7 +1068,231 @@
       </w:pPr>
     </w:lvl>
   </w:abstractNum>
-  <w:abstractNum w:abstractNumId="3" w15:restartNumberingAfterBreak="0">
+  <w:abstractNum w:abstractNumId="4" w15:restartNumberingAfterBreak="0">
+    <w:nsid w:val="51810146"/>
+    <w:multiLevelType w:val="hybridMultilevel"/>
+    <w:tmpl w:val="7E1EB724"/>
+    <w:lvl w:ilvl="0" w:tplc="CD609108">
+      <w:numFmt w:val="bullet"/>
+      <w:lvlText w:val=""/>
+      <w:lvlJc w:val="left"/>
+      <w:pPr>
+        <w:ind w:left="720" w:hanging="360"/>
+      </w:pPr>
+      <w:rPr>
+        <w:rFonts w:ascii="Symbol" w:eastAsiaTheme="minorHAnsi" w:hAnsi="Symbol" w:cs="Open Sans" w:hint="default"/>
+      </w:rPr>
+    </w:lvl>
+    <w:lvl w:ilvl="1" w:tplc="040C0003" w:tentative="1">
+      <w:start w:val="1"/>
+      <w:numFmt w:val="bullet"/>
+      <w:lvlText w:val="o"/>
+      <w:lvlJc w:val="left"/>
+      <w:pPr>
+        <w:ind w:left="1440" w:hanging="360"/>
+      </w:pPr>
+      <w:rPr>
+        <w:rFonts w:ascii="Courier New" w:hAnsi="Courier New" w:cs="Courier New" w:hint="default"/>
+      </w:rPr>
+    </w:lvl>
+    <w:lvl w:ilvl="2" w:tplc="040C0005" w:tentative="1">
+      <w:start w:val="1"/>
+      <w:numFmt w:val="bullet"/>
+      <w:lvlText w:val=""/>
+      <w:lvlJc w:val="left"/>
+      <w:pPr>
+        <w:ind w:left="2160" w:hanging="360"/>
+      </w:pPr>
+      <w:rPr>
+        <w:rFonts w:ascii="Wingdings" w:hAnsi="Wingdings" w:hint="default"/>
+      </w:rPr>
+    </w:lvl>
+    <w:lvl w:ilvl="3" w:tplc="040C0001" w:tentative="1">
+      <w:start w:val="1"/>
+      <w:numFmt w:val="bullet"/>
+      <w:lvlText w:val=""/>
+      <w:lvlJc w:val="left"/>
+      <w:pPr>
+        <w:ind w:left="2880" w:hanging="360"/>
+      </w:pPr>
+      <w:rPr>
+        <w:rFonts w:ascii="Symbol" w:hAnsi="Symbol" w:hint="default"/>
+      </w:rPr>
+    </w:lvl>
+    <w:lvl w:ilvl="4" w:tplc="040C0003" w:tentative="1">
+      <w:start w:val="1"/>
+      <w:numFmt w:val="bullet"/>
+      <w:lvlText w:val="o"/>
+      <w:lvlJc w:val="left"/>
+      <w:pPr>
+        <w:ind w:left="3600" w:hanging="360"/>
+      </w:pPr>
+      <w:rPr>
+        <w:rFonts w:ascii="Courier New" w:hAnsi="Courier New" w:cs="Courier New" w:hint="default"/>
+      </w:rPr>
+    </w:lvl>
+    <w:lvl w:ilvl="5" w:tplc="040C0005" w:tentative="1">
+      <w:start w:val="1"/>
+      <w:numFmt w:val="bullet"/>
+      <w:lvlText w:val=""/>
+      <w:lvlJc w:val="left"/>
+      <w:pPr>
+        <w:ind w:left="4320" w:hanging="360"/>
+      </w:pPr>
+      <w:rPr>
+        <w:rFonts w:ascii="Wingdings" w:hAnsi="Wingdings" w:hint="default"/>
+      </w:rPr>
+    </w:lvl>
+    <w:lvl w:ilvl="6" w:tplc="040C0001" w:tentative="1">
+      <w:start w:val="1"/>
+      <w:numFmt w:val="bullet"/>
+      <w:lvlText w:val=""/>
+      <w:lvlJc w:val="left"/>
+      <w:pPr>
+        <w:ind w:left="5040" w:hanging="360"/>
+      </w:pPr>
+      <w:rPr>
+        <w:rFonts w:ascii="Symbol" w:hAnsi="Symbol" w:hint="default"/>
+      </w:rPr>
+    </w:lvl>
+    <w:lvl w:ilvl="7" w:tplc="040C0003" w:tentative="1">
+      <w:start w:val="1"/>
+      <w:numFmt w:val="bullet"/>
+      <w:lvlText w:val="o"/>
+      <w:lvlJc w:val="left"/>
+      <w:pPr>
+        <w:ind w:left="5760" w:hanging="360"/>
+      </w:pPr>
+      <w:rPr>
+        <w:rFonts w:ascii="Courier New" w:hAnsi="Courier New" w:cs="Courier New" w:hint="default"/>
+      </w:rPr>
+    </w:lvl>
+    <w:lvl w:ilvl="8" w:tplc="040C0005" w:tentative="1">
+      <w:start w:val="1"/>
+      <w:numFmt w:val="bullet"/>
+      <w:lvlText w:val=""/>
+      <w:lvlJc w:val="left"/>
+      <w:pPr>
+        <w:ind w:left="6480" w:hanging="360"/>
+      </w:pPr>
+      <w:rPr>
+        <w:rFonts w:ascii="Wingdings" w:hAnsi="Wingdings" w:hint="default"/>
+      </w:rPr>
+    </w:lvl>
+  </w:abstractNum>
+  <w:abstractNum w:abstractNumId="5" w15:restartNumberingAfterBreak="0">
+    <w:nsid w:val="5B4D7338"/>
+    <w:multiLevelType w:val="hybridMultilevel"/>
+    <w:tmpl w:val="694E6358"/>
+    <w:lvl w:ilvl="0" w:tplc="CEA8A51A">
+      <w:numFmt w:val="bullet"/>
+      <w:lvlText w:val=""/>
+      <w:lvlJc w:val="left"/>
+      <w:pPr>
+        <w:ind w:left="720" w:hanging="360"/>
+      </w:pPr>
+      <w:rPr>
+        <w:rFonts w:ascii="Symbol" w:eastAsiaTheme="minorHAnsi" w:hAnsi="Symbol" w:cs="Open Sans" w:hint="default"/>
+      </w:rPr>
+    </w:lvl>
+    <w:lvl w:ilvl="1" w:tplc="040C0003" w:tentative="1">
+      <w:start w:val="1"/>
+      <w:numFmt w:val="bullet"/>
+      <w:lvlText w:val="o"/>
+      <w:lvlJc w:val="left"/>
+      <w:pPr>
+        <w:ind w:left="1440" w:hanging="360"/>
+      </w:pPr>
+      <w:rPr>
+        <w:rFonts w:ascii="Courier New" w:hAnsi="Courier New" w:cs="Courier New" w:hint="default"/>
+      </w:rPr>
+    </w:lvl>
+    <w:lvl w:ilvl="2" w:tplc="040C0005" w:tentative="1">
+      <w:start w:val="1"/>
+      <w:numFmt w:val="bullet"/>
+      <w:lvlText w:val=""/>
+      <w:lvlJc w:val="left"/>
+      <w:pPr>
+        <w:ind w:left="2160" w:hanging="360"/>
+      </w:pPr>
+      <w:rPr>
+        <w:rFonts w:ascii="Wingdings" w:hAnsi="Wingdings" w:hint="default"/>
+      </w:rPr>
+    </w:lvl>
+    <w:lvl w:ilvl="3" w:tplc="040C0001" w:tentative="1">
+      <w:start w:val="1"/>
+      <w:numFmt w:val="bullet"/>
+      <w:lvlText w:val=""/>
+      <w:lvlJc w:val="left"/>
+      <w:pPr>
+        <w:ind w:left="2880" w:hanging="360"/>
+      </w:pPr>
+      <w:rPr>
+        <w:rFonts w:ascii="Symbol" w:hAnsi="Symbol" w:hint="default"/>
+      </w:rPr>
+    </w:lvl>
+    <w:lvl w:ilvl="4" w:tplc="040C0003" w:tentative="1">
+      <w:start w:val="1"/>
+      <w:numFmt w:val="bullet"/>
+      <w:lvlText w:val="o"/>
+      <w:lvlJc w:val="left"/>
+      <w:pPr>
+        <w:ind w:left="3600" w:hanging="360"/>
+      </w:pPr>
+      <w:rPr>
+        <w:rFonts w:ascii="Courier New" w:hAnsi="Courier New" w:cs="Courier New" w:hint="default"/>
+      </w:rPr>
+    </w:lvl>
+    <w:lvl w:ilvl="5" w:tplc="040C0005" w:tentative="1">
+      <w:start w:val="1"/>
+      <w:numFmt w:val="bullet"/>
+      <w:lvlText w:val=""/>
+      <w:lvlJc w:val="left"/>
+      <w:pPr>
+        <w:ind w:left="4320" w:hanging="360"/>
+      </w:pPr>
+      <w:rPr>
+        <w:rFonts w:ascii="Wingdings" w:hAnsi="Wingdings" w:hint="default"/>
+      </w:rPr>
+    </w:lvl>
+    <w:lvl w:ilvl="6" w:tplc="040C0001" w:tentative="1">
+      <w:start w:val="1"/>
+      <w:numFmt w:val="bullet"/>
+      <w:lvlText w:val=""/>
+      <w:lvlJc w:val="left"/>
+      <w:pPr>
+        <w:ind w:left="5040" w:hanging="360"/>
+      </w:pPr>
+      <w:rPr>
+        <w:rFonts w:ascii="Symbol" w:hAnsi="Symbol" w:hint="default"/>
+      </w:rPr>
+    </w:lvl>
+    <w:lvl w:ilvl="7" w:tplc="040C0003" w:tentative="1">
+      <w:start w:val="1"/>
+      <w:numFmt w:val="bullet"/>
+      <w:lvlText w:val="o"/>
+      <w:lvlJc w:val="left"/>
+      <w:pPr>
+        <w:ind w:left="5760" w:hanging="360"/>
+      </w:pPr>
+      <w:rPr>
+        <w:rFonts w:ascii="Courier New" w:hAnsi="Courier New" w:cs="Courier New" w:hint="default"/>
+      </w:rPr>
+    </w:lvl>
+    <w:lvl w:ilvl="8" w:tplc="040C0005" w:tentative="1">
+      <w:start w:val="1"/>
+      <w:numFmt w:val="bullet"/>
+      <w:lvlText w:val=""/>
+      <w:lvlJc w:val="left"/>
+      <w:pPr>
+        <w:ind w:left="6480" w:hanging="360"/>
+      </w:pPr>
+      <w:rPr>
+        <w:rFonts w:ascii="Wingdings" w:hAnsi="Wingdings" w:hint="default"/>
+      </w:rPr>
+    </w:lvl>
+  </w:abstractNum>
+  <w:abstractNum w:abstractNumId="6" w15:restartNumberingAfterBreak="0">
     <w:nsid w:val="63631D45"/>
     <w:multiLevelType w:val="hybridMultilevel"/>
     <w:tmpl w:val="221002D0"/>
@@ -1030,7 +1404,7 @@
       </w:rPr>
     </w:lvl>
   </w:abstractNum>
-  <w:abstractNum w:abstractNumId="4" w15:restartNumberingAfterBreak="0">
+  <w:abstractNum w:abstractNumId="7" w15:restartNumberingAfterBreak="0">
     <w:nsid w:val="65AA7171"/>
     <w:multiLevelType w:val="multilevel"/>
     <w:tmpl w:val="8934EFA0"/>
@@ -1143,14 +1517,14 @@
       </w:rPr>
     </w:lvl>
   </w:abstractNum>
-  <w:abstractNum w:abstractNumId="5" w15:restartNumberingAfterBreak="0">
+  <w:abstractNum w:abstractNumId="8" w15:restartNumberingAfterBreak="0">
     <w:nsid w:val="66F3572C"/>
     <w:multiLevelType w:val="multilevel"/>
     <w:tmpl w:val="0A5844C4"/>
     <w:lvl w:ilvl="0">
       <w:start w:val="1"/>
       <w:numFmt w:val="decimal"/>
-      <w:pStyle w:val="Titre1"/>
+      <w:pStyle w:val="Heading1"/>
       <w:lvlText w:val="%1."/>
       <w:lvlJc w:val="left"/>
       <w:pPr>
@@ -1163,7 +1537,7 @@
     <w:lvl w:ilvl="1">
       <w:start w:val="1"/>
       <w:numFmt w:val="lowerLetter"/>
-      <w:pStyle w:val="Titre2"/>
+      <w:pStyle w:val="Heading2"/>
       <w:lvlText w:val="%2."/>
       <w:lvlJc w:val="left"/>
       <w:pPr>
@@ -1258,7 +1632,7 @@
       </w:rPr>
     </w:lvl>
   </w:abstractNum>
-  <w:abstractNum w:abstractNumId="6" w15:restartNumberingAfterBreak="0">
+  <w:abstractNum w:abstractNumId="9" w15:restartNumberingAfterBreak="0">
     <w:nsid w:val="75CA0F3B"/>
     <w:multiLevelType w:val="multilevel"/>
     <w:tmpl w:val="DAD265D6"/>
@@ -1344,32 +1718,41 @@
       </w:pPr>
     </w:lvl>
   </w:abstractNum>
-  <w:num w:numId="1">
+  <w:num w:numId="1" w16cid:durableId="11537293">
+    <w:abstractNumId w:val="8"/>
+  </w:num>
+  <w:num w:numId="2" w16cid:durableId="1846019760">
+    <w:abstractNumId w:val="7"/>
+  </w:num>
+  <w:num w:numId="3" w16cid:durableId="29771196">
+    <w:abstractNumId w:val="3"/>
+  </w:num>
+  <w:num w:numId="4" w16cid:durableId="573515786">
+    <w:abstractNumId w:val="0"/>
+  </w:num>
+  <w:num w:numId="5" w16cid:durableId="549271357">
+    <w:abstractNumId w:val="9"/>
+  </w:num>
+  <w:num w:numId="6" w16cid:durableId="332269718">
+    <w:abstractNumId w:val="2"/>
+  </w:num>
+  <w:num w:numId="7" w16cid:durableId="1854296174">
+    <w:abstractNumId w:val="6"/>
+  </w:num>
+  <w:num w:numId="8" w16cid:durableId="843781497">
     <w:abstractNumId w:val="5"/>
   </w:num>
-  <w:num w:numId="2">
-    <w:abstractNumId w:val="4"/>
-  </w:num>
-  <w:num w:numId="3">
-    <w:abstractNumId w:val="2"/>
-  </w:num>
-  <w:num w:numId="4">
-    <w:abstractNumId w:val="0"/>
-  </w:num>
-  <w:num w:numId="5">
-    <w:abstractNumId w:val="6"/>
-  </w:num>
-  <w:num w:numId="6">
+  <w:num w:numId="9" w16cid:durableId="1113399378">
     <w:abstractNumId w:val="1"/>
   </w:num>
-  <w:num w:numId="7">
-    <w:abstractNumId w:val="3"/>
+  <w:num w:numId="10" w16cid:durableId="1083726299">
+    <w:abstractNumId w:val="4"/>
   </w:num>
 </w:numbering>
 </file>
 
 <file path=word/styles.xml><?xml version="1.0" encoding="utf-8"?>
-<w:styles xmlns:mc="http://schemas.openxmlformats.org/markup-compatibility/2006" xmlns:r="http://schemas.openxmlformats.org/officeDocument/2006/relationships" xmlns:w="http://schemas.openxmlformats.org/wordprocessingml/2006/main" xmlns:w14="http://schemas.microsoft.com/office/word/2010/wordml" xmlns:w15="http://schemas.microsoft.com/office/word/2012/wordml" xmlns:w16cid="http://schemas.microsoft.com/office/word/2016/wordml/cid" xmlns:w16se="http://schemas.microsoft.com/office/word/2015/wordml/symex" mc:Ignorable="w14 w15 w16se w16cid">
+<w:styles xmlns:mc="http://schemas.openxmlformats.org/markup-compatibility/2006" xmlns:r="http://schemas.openxmlformats.org/officeDocument/2006/relationships" xmlns:w="http://schemas.openxmlformats.org/wordprocessingml/2006/main" xmlns:w14="http://schemas.microsoft.com/office/word/2010/wordml" xmlns:w15="http://schemas.microsoft.com/office/word/2012/wordml" xmlns:w16cex="http://schemas.microsoft.com/office/word/2018/wordml/cex" xmlns:w16cid="http://schemas.microsoft.com/office/word/2016/wordml/cid" xmlns:w16="http://schemas.microsoft.com/office/word/2018/wordml" xmlns:w16sdtdh="http://schemas.microsoft.com/office/word/2020/wordml/sdtdatahash" xmlns:w16se="http://schemas.microsoft.com/office/word/2015/wordml/symex" mc:Ignorable="w14 w15 w16se w16cid w16 w16cex w16sdtdh">
   <w:docDefaults>
     <w:rPrDefault>
       <w:rPr>
@@ -1766,15 +2149,19 @@
   <w:style w:type="paragraph" w:default="1" w:styleId="Normal">
     <w:name w:val="Normal"/>
     <w:qFormat/>
+    <w:rsid w:val="00EF2A1D"/>
+    <w:rPr>
+      <w:rFonts w:ascii="Open Sans" w:hAnsi="Open Sans"/>
+    </w:rPr>
   </w:style>
-  <w:style w:type="paragraph" w:styleId="Titre1">
+  <w:style w:type="paragraph" w:styleId="Heading1">
     <w:name w:val="heading 1"/>
     <w:basedOn w:val="Normal"/>
     <w:next w:val="Normal"/>
-    <w:link w:val="Titre1Car"/>
+    <w:link w:val="Heading1Char"/>
     <w:uiPriority w:val="9"/>
     <w:qFormat/>
-    <w:rsid w:val="00BA6CC9"/>
+    <w:rsid w:val="00972DE8"/>
     <w:pPr>
       <w:keepNext/>
       <w:keepLines/>
@@ -1785,21 +2172,21 @@
       <w:outlineLvl w:val="0"/>
     </w:pPr>
     <w:rPr>
-      <w:rFonts w:asciiTheme="majorHAnsi" w:eastAsiaTheme="majorEastAsia" w:hAnsiTheme="majorHAnsi" w:cstheme="majorBidi"/>
+      <w:rFonts w:eastAsiaTheme="majorEastAsia" w:cstheme="majorBidi"/>
       <w:color w:val="2F5496" w:themeColor="accent1" w:themeShade="BF"/>
       <w:sz w:val="32"/>
       <w:szCs w:val="32"/>
     </w:rPr>
   </w:style>
-  <w:style w:type="paragraph" w:styleId="Titre2">
+  <w:style w:type="paragraph" w:styleId="Heading2">
     <w:name w:val="heading 2"/>
     <w:basedOn w:val="Normal"/>
     <w:next w:val="Normal"/>
-    <w:link w:val="Titre2Car"/>
+    <w:link w:val="Heading2Char"/>
     <w:uiPriority w:val="9"/>
     <w:unhideWhenUsed/>
     <w:qFormat/>
-    <w:rsid w:val="00BA6CC9"/>
+    <w:rsid w:val="00A828E9"/>
     <w:pPr>
       <w:keepNext/>
       <w:keepLines/>
@@ -1811,17 +2198,17 @@
       <w:outlineLvl w:val="1"/>
     </w:pPr>
     <w:rPr>
-      <w:rFonts w:asciiTheme="majorHAnsi" w:eastAsiaTheme="majorEastAsia" w:hAnsiTheme="majorHAnsi" w:cstheme="majorBidi"/>
+      <w:rFonts w:eastAsiaTheme="majorEastAsia" w:cstheme="majorBidi"/>
       <w:color w:val="2F5496" w:themeColor="accent1" w:themeShade="BF"/>
       <w:sz w:val="26"/>
       <w:szCs w:val="26"/>
     </w:rPr>
   </w:style>
-  <w:style w:type="paragraph" w:styleId="Titre3">
+  <w:style w:type="paragraph" w:styleId="Heading3">
     <w:name w:val="heading 3"/>
     <w:basedOn w:val="Normal"/>
     <w:next w:val="Normal"/>
-    <w:link w:val="Titre3Car"/>
+    <w:link w:val="Heading3Char"/>
     <w:uiPriority w:val="9"/>
     <w:unhideWhenUsed/>
     <w:qFormat/>
@@ -1839,13 +2226,13 @@
       <w:szCs w:val="24"/>
     </w:rPr>
   </w:style>
-  <w:style w:type="character" w:default="1" w:styleId="Policepardfaut">
+  <w:style w:type="character" w:default="1" w:styleId="DefaultParagraphFont">
     <w:name w:val="Default Paragraph Font"/>
     <w:uiPriority w:val="1"/>
     <w:semiHidden/>
     <w:unhideWhenUsed/>
   </w:style>
-  <w:style w:type="table" w:default="1" w:styleId="TableauNormal">
+  <w:style w:type="table" w:default="1" w:styleId="TableNormal">
     <w:name w:val="Normal Table"/>
     <w:uiPriority w:val="99"/>
     <w:semiHidden/>
@@ -1860,43 +2247,43 @@
       </w:tblCellMar>
     </w:tblPr>
   </w:style>
-  <w:style w:type="numbering" w:default="1" w:styleId="Aucuneliste">
+  <w:style w:type="numbering" w:default="1" w:styleId="NoList">
     <w:name w:val="No List"/>
     <w:uiPriority w:val="99"/>
     <w:semiHidden/>
     <w:unhideWhenUsed/>
   </w:style>
-  <w:style w:type="character" w:customStyle="1" w:styleId="Titre1Car">
-    <w:name w:val="Titre 1 Car"/>
-    <w:basedOn w:val="Policepardfaut"/>
-    <w:link w:val="Titre1"/>
+  <w:style w:type="character" w:customStyle="1" w:styleId="Heading1Char">
+    <w:name w:val="Heading 1 Char"/>
+    <w:basedOn w:val="DefaultParagraphFont"/>
+    <w:link w:val="Heading1"/>
     <w:uiPriority w:val="9"/>
-    <w:rsid w:val="00BA6CC9"/>
+    <w:rsid w:val="00972DE8"/>
     <w:rPr>
-      <w:rFonts w:asciiTheme="majorHAnsi" w:eastAsiaTheme="majorEastAsia" w:hAnsiTheme="majorHAnsi" w:cstheme="majorBidi"/>
+      <w:rFonts w:ascii="Open Sans" w:eastAsiaTheme="majorEastAsia" w:hAnsi="Open Sans" w:cstheme="majorBidi"/>
       <w:color w:val="2F5496" w:themeColor="accent1" w:themeShade="BF"/>
       <w:sz w:val="32"/>
       <w:szCs w:val="32"/>
     </w:rPr>
   </w:style>
-  <w:style w:type="character" w:customStyle="1" w:styleId="Titre2Car">
-    <w:name w:val="Titre 2 Car"/>
-    <w:basedOn w:val="Policepardfaut"/>
-    <w:link w:val="Titre2"/>
+  <w:style w:type="character" w:customStyle="1" w:styleId="Heading2Char">
+    <w:name w:val="Heading 2 Char"/>
+    <w:basedOn w:val="DefaultParagraphFont"/>
+    <w:link w:val="Heading2"/>
     <w:uiPriority w:val="9"/>
-    <w:rsid w:val="00BA6CC9"/>
+    <w:rsid w:val="00A828E9"/>
     <w:rPr>
-      <w:rFonts w:asciiTheme="majorHAnsi" w:eastAsiaTheme="majorEastAsia" w:hAnsiTheme="majorHAnsi" w:cstheme="majorBidi"/>
+      <w:rFonts w:ascii="Open Sans" w:eastAsiaTheme="majorEastAsia" w:hAnsi="Open Sans" w:cstheme="majorBidi"/>
       <w:color w:val="2F5496" w:themeColor="accent1" w:themeShade="BF"/>
       <w:sz w:val="26"/>
       <w:szCs w:val="26"/>
     </w:rPr>
   </w:style>
-  <w:style w:type="paragraph" w:styleId="Titre">
+  <w:style w:type="paragraph" w:styleId="Title">
     <w:name w:val="Title"/>
     <w:basedOn w:val="Normal"/>
     <w:next w:val="Normal"/>
-    <w:link w:val="TitreCar"/>
+    <w:link w:val="TitleChar"/>
     <w:uiPriority w:val="10"/>
     <w:qFormat/>
     <w:rsid w:val="005B51AF"/>
@@ -1912,10 +2299,10 @@
       <w:szCs w:val="56"/>
     </w:rPr>
   </w:style>
-  <w:style w:type="character" w:customStyle="1" w:styleId="TitreCar">
-    <w:name w:val="Titre Car"/>
-    <w:basedOn w:val="Policepardfaut"/>
-    <w:link w:val="Titre"/>
+  <w:style w:type="character" w:customStyle="1" w:styleId="TitleChar">
+    <w:name w:val="Title Char"/>
+    <w:basedOn w:val="DefaultParagraphFont"/>
+    <w:link w:val="Title"/>
     <w:uiPriority w:val="10"/>
     <w:rsid w:val="00BA6CC9"/>
     <w:rPr>
@@ -1926,7 +2313,7 @@
       <w:szCs w:val="56"/>
     </w:rPr>
   </w:style>
-  <w:style w:type="paragraph" w:styleId="Paragraphedeliste">
+  <w:style w:type="paragraph" w:styleId="ListParagraph">
     <w:name w:val="List Paragraph"/>
     <w:basedOn w:val="Normal"/>
     <w:uiPriority w:val="34"/>
@@ -1937,7 +2324,7 @@
       <w:contextualSpacing/>
     </w:pPr>
   </w:style>
-  <w:style w:type="paragraph" w:styleId="Sansinterligne">
+  <w:style w:type="paragraph" w:styleId="NoSpacing">
     <w:name w:val="No Spacing"/>
     <w:uiPriority w:val="1"/>
     <w:qFormat/>
@@ -1955,14 +2342,14 @@
   </w:style>
   <w:style w:type="character" w:customStyle="1" w:styleId="codeCar">
     <w:name w:val="code Car"/>
-    <w:basedOn w:val="Policepardfaut"/>
+    <w:basedOn w:val="DefaultParagraphFont"/>
     <w:link w:val="code"/>
     <w:rsid w:val="00D04946"/>
   </w:style>
-  <w:style w:type="character" w:customStyle="1" w:styleId="Titre3Car">
-    <w:name w:val="Titre 3 Car"/>
-    <w:basedOn w:val="Policepardfaut"/>
-    <w:link w:val="Titre3"/>
+  <w:style w:type="character" w:customStyle="1" w:styleId="Heading3Char">
+    <w:name w:val="Heading 3 Char"/>
+    <w:basedOn w:val="DefaultParagraphFont"/>
+    <w:link w:val="Heading3"/>
     <w:uiPriority w:val="9"/>
     <w:rsid w:val="00436D88"/>
     <w:rPr>
@@ -1970,6 +2357,16 @@
       <w:color w:val="1F3763" w:themeColor="accent1" w:themeShade="7F"/>
       <w:sz w:val="24"/>
       <w:szCs w:val="24"/>
+    </w:rPr>
+  </w:style>
+  <w:style w:type="character" w:styleId="PlaceholderText">
+    <w:name w:val="Placeholder Text"/>
+    <w:basedOn w:val="DefaultParagraphFont"/>
+    <w:uiPriority w:val="99"/>
+    <w:semiHidden/>
+    <w:rsid w:val="00E26D1F"/>
+    <w:rPr>
+      <w:color w:val="808080"/>
     </w:rPr>
   </w:style>
 </w:styles>

</xml_diff>